<commit_message>
Removed PDF and Docx
</commit_message>
<xml_diff>
--- a/Assignment-Template.docx
+++ b/Assignment-Template.docx
@@ -84,6 +84,7 @@
       <w:dataBinding w:prefixMappings="xmlns:ns0='http://schemas.openxmlformats.org/package/2006/metadata/core-properties' xmlns:ns1='http://purl.org/dc/elements/1.1/'" w:xpath="/ns0:coreProperties[1]/ns1:title[1]" w:storeItemID="{6C3C8BC8-F283-45AE-878A-BAB7291924A1}"/>
       <w:text/>
     </w:sdtPr>
+    <w:sdtEndPr/>
     <w:sdtContent>
       <w:p>
         <w:pPr>
@@ -1246,8 +1247,9 @@
     <w:panose1 w:val="020B0604030504040204"/>
     <w:charset w:val="00"/>
     <w:family w:val="swiss"/>
+    <w:notTrueType/>
     <w:pitch w:val="variable"/>
-    <w:sig w:usb0="E1002EFF" w:usb1="C000605B" w:usb2="00000029" w:usb3="00000000" w:csb0="000101FF" w:csb1="00000000"/>
+    <w:sig w:usb0="00000003" w:usb1="00000000" w:usb2="00000000" w:usb3="00000000" w:csb0="00000001" w:csb1="00000000"/>
   </w:font>
   <w:font w:name="Segoe UI">
     <w:panose1 w:val="020B0502040204020203"/>
@@ -1275,6 +1277,9 @@
     <w:rsidRoot w:val="008511A3"/>
     <w:rsid w:val="001F0373"/>
     <w:rsid w:val="008511A3"/>
+    <w:rsid w:val="00B07968"/>
+    <w:rsid w:val="00B71205"/>
+    <w:rsid w:val="00FB6929"/>
   </w:rsids>
   <m:mathPr>
     <m:mathFont m:val="Cambria Math"/>

</xml_diff>